<commit_message>
minor format improvements. add en dotx.
</commit_message>
<xml_diff>
--- a/capstone/program-en.docx
+++ b/capstone/program-en.docx
@@ -5,7 +5,7 @@
     <w:bookmarkStart w:id="27" w:name="X57b4b8fb3fcc3b6786efa1dea52452c26e5f2d3"/>
     <w:p>
       <w:pPr>
-        <w:pStyle w:val="Heading1"/>
+        <w:pStyle w:val="1"/>
       </w:pPr>
       <w:r>
         <w:t xml:space="preserve">Optimal longitudinal motion decision of electric vehicles</w:t>
@@ -458,64 +458,6 @@
       <w:r>
         <w:t xml:space="preserve">Students with the following knowledge and skills are encouraged to apply:</w:t>
       </w:r>
-      <w:r>
-        <w:t xml:space="preserve"> </w:t>
-      </w:r>
-      <w:r>
-        <w:t xml:space="preserve">- Basic knowledge in vehicle motion control</w:t>
-      </w:r>
-      <w:r>
-        <w:t xml:space="preserve"> </w:t>
-      </w:r>
-      <w:r>
-        <w:t xml:space="preserve">- System identification</w:t>
-      </w:r>
-      <w:r>
-        <w:t xml:space="preserve"> </w:t>
-      </w:r>
-      <w:r>
-        <w:t xml:space="preserve">- Basic knowledge in deep reinforcement learning</w:t>
-      </w:r>
-      <w:r>
-        <w:t xml:space="preserve"> </w:t>
-      </w:r>
-      <w:r>
-        <w:t xml:space="preserve">- Reward shaping</w:t>
-      </w:r>
-      <w:r>
-        <w:t xml:space="preserve"> </w:t>
-      </w:r>
-      <w:r>
-        <w:t xml:space="preserve">- Programming skills</w:t>
-      </w:r>
-      <w:r>
-        <w:t xml:space="preserve"> </w:t>
-      </w:r>
-      <w:r>
-        <w:t xml:space="preserve">- Working knowledge in Python</w:t>
-      </w:r>
-      <w:r>
-        <w:t xml:space="preserve"> </w:t>
-      </w:r>
-      <w:r>
-        <w:t xml:space="preserve">- Tensorflow or Pytorch is a plus</w:t>
-      </w:r>
-      <w:r>
-        <w:t xml:space="preserve"> </w:t>
-      </w:r>
-      <w:r>
-        <w:t xml:space="preserve">- Basic linux</w:t>
-      </w:r>
-    </w:p>
-    <w:bookmarkEnd w:id="25"/>
-    <w:bookmarkStart w:id="26" w:name="benefit-to-students"/>
-    <w:p>
-      <w:pPr>
-        <w:pStyle w:val="Heading2"/>
-      </w:pPr>
-      <w:r>
-        <w:t xml:space="preserve">Benefit to Students:</w:t>
-      </w:r>
     </w:p>
     <w:p>
       <w:pPr>
@@ -526,7 +468,7 @@
         <w:pStyle w:val="Compact"/>
       </w:pPr>
       <w:r>
-        <w:t xml:space="preserve">Access to most up-to-date electric commercial vehicle platform</w:t>
+        <w:t xml:space="preserve">Basic knowledge in vehicle motion control</w:t>
       </w:r>
     </w:p>
     <w:p>
@@ -538,7 +480,7 @@
         <w:pStyle w:val="Compact"/>
       </w:pPr>
       <w:r>
-        <w:t xml:space="preserve">Learn state of the art deep learning applications in the EV industry</w:t>
+        <w:t xml:space="preserve">System identification</w:t>
       </w:r>
     </w:p>
     <w:p>
@@ -550,7 +492,7 @@
         <w:pStyle w:val="Compact"/>
       </w:pPr>
       <w:r>
-        <w:t xml:space="preserve">Get in-depth knowledge on deep reinforcement learning</w:t>
+        <w:t xml:space="preserve">Basic knowledge in deep reinforcement learning</w:t>
       </w:r>
     </w:p>
     <w:p>
@@ -562,16 +504,110 @@
         <w:pStyle w:val="Compact"/>
       </w:pPr>
       <w:r>
+        <w:t xml:space="preserve">Programming skills</w:t>
+      </w:r>
+    </w:p>
+    <w:p>
+      <w:pPr>
+        <w:numPr>
+          <w:ilvl w:val="1"/>
+          <w:numId w:val="1011"/>
+        </w:numPr>
+        <w:pStyle w:val="Compact"/>
+      </w:pPr>
+      <w:r>
+        <w:t xml:space="preserve">Working knowledge in Python</w:t>
+      </w:r>
+    </w:p>
+    <w:p>
+      <w:pPr>
+        <w:numPr>
+          <w:ilvl w:val="1"/>
+          <w:numId w:val="1011"/>
+        </w:numPr>
+        <w:pStyle w:val="Compact"/>
+      </w:pPr>
+      <w:r>
+        <w:t xml:space="preserve">Tensorflow or Pytorch is a plus</w:t>
+      </w:r>
+    </w:p>
+    <w:p>
+      <w:pPr>
+        <w:numPr>
+          <w:ilvl w:val="1"/>
+          <w:numId w:val="1011"/>
+        </w:numPr>
+        <w:pStyle w:val="Compact"/>
+      </w:pPr>
+      <w:r>
+        <w:t xml:space="preserve">Basic Linux knowledge</w:t>
+      </w:r>
+    </w:p>
+    <w:bookmarkEnd w:id="25"/>
+    <w:bookmarkStart w:id="26" w:name="benefit-to-students"/>
+    <w:p>
+      <w:pPr>
+        <w:pStyle w:val="Heading2"/>
+      </w:pPr>
+      <w:r>
+        <w:t xml:space="preserve">Benefit to Students:</w:t>
+      </w:r>
+    </w:p>
+    <w:p>
+      <w:pPr>
+        <w:numPr>
+          <w:ilvl w:val="0"/>
+          <w:numId w:val="1012"/>
+        </w:numPr>
+        <w:pStyle w:val="Compact"/>
+      </w:pPr>
+      <w:r>
+        <w:t xml:space="preserve">Access to most up-to-date electric commercial vehicle platform</w:t>
+      </w:r>
+    </w:p>
+    <w:p>
+      <w:pPr>
+        <w:numPr>
+          <w:ilvl w:val="0"/>
+          <w:numId w:val="1012"/>
+        </w:numPr>
+        <w:pStyle w:val="Compact"/>
+      </w:pPr>
+      <w:r>
+        <w:t xml:space="preserve">Learn state of the art deep learning applications in the EV industry</w:t>
+      </w:r>
+    </w:p>
+    <w:p>
+      <w:pPr>
+        <w:numPr>
+          <w:ilvl w:val="0"/>
+          <w:numId w:val="1012"/>
+        </w:numPr>
+        <w:pStyle w:val="Compact"/>
+      </w:pPr>
+      <w:r>
+        <w:t xml:space="preserve">Get in-depth knowledge on deep reinforcement learning</w:t>
+      </w:r>
+    </w:p>
+    <w:p>
+      <w:pPr>
+        <w:numPr>
+          <w:ilvl w:val="0"/>
+          <w:numId w:val="1012"/>
+        </w:numPr>
+        <w:pStyle w:val="Compact"/>
+      </w:pPr>
+      <w:r>
         <w:t xml:space="preserve">Gain experience in a fast-growing startup enterprise</w:t>
       </w:r>
     </w:p>
     <w:bookmarkEnd w:id="26"/>
     <w:bookmarkEnd w:id="27"/>
     <w:sectPr>
-      <w:headerReference r:id="rId11" w:type="even"/>
-      <w:headerReference r:id="rId10" w:type="default"/>
+      <w:headerReference r:id="rId9" w:type="even"/>
+      <w:headerReference r:id="rId11" w:type="default"/>
       <w:footerReference r:id="rId12" w:type="default"/>
-      <w:headerReference r:id="rId9" w:type="first"/>
+      <w:headerReference r:id="rId10" w:type="first"/>
       <w:pgSz w:h="16838" w:w="11906"/>
       <w:pgMar w:bottom="720" w:footer="510" w:gutter="0" w:header="680" w:left="720" w:right="720" w:top="720"/>
       <w:cols w:space="425"/>
@@ -586,10 +622,10 @@
 </file>
 
 <file path=word/footer1.xml><?xml version="1.0" encoding="utf-8"?>
-<w:ftr xmlns:wpc="http://schemas.microsoft.com/office/word/2010/wordprocessingCanvas" xmlns:cx="http://schemas.microsoft.com/office/drawing/2014/chartex" xmlns:mc="http://schemas.openxmlformats.org/markup-compatibility/2006" xmlns:o="urn:schemas-microsoft-com:office:office" xmlns:r="http://schemas.openxmlformats.org/officeDocument/2006/relationships" xmlns:m="http://schemas.openxmlformats.org/officeDocument/2006/math" xmlns:v="urn:schemas-microsoft-com:vml" xmlns:wp14="http://schemas.microsoft.com/office/word/2010/wordprocessingDrawing" xmlns:wp="http://schemas.openxmlformats.org/drawingml/2006/wordprocessingDrawing" xmlns:w10="urn:schemas-microsoft-com:office:word" xmlns:w="http://schemas.openxmlformats.org/wordprocessingml/2006/main" xmlns:w14="http://schemas.microsoft.com/office/word/2010/wordml" xmlns:w15="http://schemas.microsoft.com/office/word/2012/wordml" xmlns:w16se="http://schemas.microsoft.com/office/word/2015/wordml/symex" xmlns:wpg="http://schemas.microsoft.com/office/word/2010/wordprocessingGroup" xmlns:wpi="http://schemas.microsoft.com/office/word/2010/wordprocessingInk" xmlns:wne="http://schemas.microsoft.com/office/word/2006/wordml" xmlns:wps="http://schemas.microsoft.com/office/word/2010/wordprocessingShape" mc:Ignorable="w14 w15 w16se wp14">
+<w:ftr xmlns:wpc="http://schemas.microsoft.com/office/word/2010/wordprocessingCanvas" xmlns:cx="http://schemas.microsoft.com/office/drawing/2014/chartex" xmlns:cx1="http://schemas.microsoft.com/office/drawing/2015/9/8/chartex" xmlns:cx2="http://schemas.microsoft.com/office/drawing/2015/10/21/chartex" xmlns:cx3="http://schemas.microsoft.com/office/drawing/2016/5/9/chartex" xmlns:cx4="http://schemas.microsoft.com/office/drawing/2016/5/10/chartex" xmlns:cx5="http://schemas.microsoft.com/office/drawing/2016/5/11/chartex" xmlns:cx6="http://schemas.microsoft.com/office/drawing/2016/5/12/chartex" xmlns:cx7="http://schemas.microsoft.com/office/drawing/2016/5/13/chartex" xmlns:cx8="http://schemas.microsoft.com/office/drawing/2016/5/14/chartex" xmlns:mc="http://schemas.openxmlformats.org/markup-compatibility/2006" xmlns:aink="http://schemas.microsoft.com/office/drawing/2016/ink" xmlns:am3d="http://schemas.microsoft.com/office/drawing/2017/model3d" xmlns:o="urn:schemas-microsoft-com:office:office" xmlns:r="http://schemas.openxmlformats.org/officeDocument/2006/relationships" xmlns:m="http://schemas.openxmlformats.org/officeDocument/2006/math" xmlns:v="urn:schemas-microsoft-com:vml" xmlns:wp14="http://schemas.microsoft.com/office/word/2010/wordprocessingDrawing" xmlns:wp="http://schemas.openxmlformats.org/drawingml/2006/wordprocessingDrawing" xmlns:w10="urn:schemas-microsoft-com:office:word" xmlns:w="http://schemas.openxmlformats.org/wordprocessingml/2006/main" xmlns:w14="http://schemas.microsoft.com/office/word/2010/wordml" xmlns:w15="http://schemas.microsoft.com/office/word/2012/wordml" xmlns:w16cex="http://schemas.microsoft.com/office/word/2018/wordml/cex" xmlns:w16cid="http://schemas.microsoft.com/office/word/2016/wordml/cid" xmlns:w16="http://schemas.microsoft.com/office/word/2018/wordml" xmlns:w16se="http://schemas.microsoft.com/office/word/2015/wordml/symex" xmlns:wpg="http://schemas.microsoft.com/office/word/2010/wordprocessingGroup" xmlns:wpi="http://schemas.microsoft.com/office/word/2010/wordprocessingInk" xmlns:wne="http://schemas.microsoft.com/office/word/2006/wordml" xmlns:wps="http://schemas.microsoft.com/office/word/2010/wordprocessingShape" mc:Ignorable="w14 w15 w16se w16cid w16 w16cex wp14">
   <w:p>
     <w:pPr>
-      <w:pStyle w:val="Footer"/>
+      <w:pStyle w:val="a7"/>
       <w:ind w:right="360" w:firstLineChars="700" w:firstLine="1400"/>
       <w:jc w:val="both"/>
       <w:rPr>
@@ -737,7 +773,7 @@
   </w:p>
   <w:p>
     <w:pPr>
-      <w:pStyle w:val="Footer"/>
+      <w:pStyle w:val="a7"/>
       <w:ind w:right="360"/>
       <w:jc w:val="both"/>
       <w:rPr>
@@ -891,16 +927,16 @@
 </file>
 
 <file path=word/header1.xml><?xml version="1.0" encoding="utf-8"?>
-<w:hdr xmlns:wpc="http://schemas.microsoft.com/office/word/2010/wordprocessingCanvas" xmlns:cx="http://schemas.microsoft.com/office/drawing/2014/chartex" xmlns:mc="http://schemas.openxmlformats.org/markup-compatibility/2006" xmlns:o="urn:schemas-microsoft-com:office:office" xmlns:r="http://schemas.openxmlformats.org/officeDocument/2006/relationships" xmlns:m="http://schemas.openxmlformats.org/officeDocument/2006/math" xmlns:v="urn:schemas-microsoft-com:vml" xmlns:wp14="http://schemas.microsoft.com/office/word/2010/wordprocessingDrawing" xmlns:wp="http://schemas.openxmlformats.org/drawingml/2006/wordprocessingDrawing" xmlns:w10="urn:schemas-microsoft-com:office:word" xmlns:w="http://schemas.openxmlformats.org/wordprocessingml/2006/main" xmlns:w14="http://schemas.microsoft.com/office/word/2010/wordml" xmlns:w15="http://schemas.microsoft.com/office/word/2012/wordml" xmlns:w16se="http://schemas.microsoft.com/office/word/2015/wordml/symex" xmlns:wpg="http://schemas.microsoft.com/office/word/2010/wordprocessingGroup" xmlns:wpi="http://schemas.microsoft.com/office/word/2010/wordprocessingInk" xmlns:wne="http://schemas.microsoft.com/office/word/2006/wordml" xmlns:wps="http://schemas.microsoft.com/office/word/2010/wordprocessingShape" mc:Ignorable="w14 w15 w16se wp14">
+<w:hdr xmlns:wpc="http://schemas.microsoft.com/office/word/2010/wordprocessingCanvas" xmlns:cx="http://schemas.microsoft.com/office/drawing/2014/chartex" xmlns:cx1="http://schemas.microsoft.com/office/drawing/2015/9/8/chartex" xmlns:cx2="http://schemas.microsoft.com/office/drawing/2015/10/21/chartex" xmlns:cx3="http://schemas.microsoft.com/office/drawing/2016/5/9/chartex" xmlns:cx4="http://schemas.microsoft.com/office/drawing/2016/5/10/chartex" xmlns:cx5="http://schemas.microsoft.com/office/drawing/2016/5/11/chartex" xmlns:cx6="http://schemas.microsoft.com/office/drawing/2016/5/12/chartex" xmlns:cx7="http://schemas.microsoft.com/office/drawing/2016/5/13/chartex" xmlns:cx8="http://schemas.microsoft.com/office/drawing/2016/5/14/chartex" xmlns:mc="http://schemas.openxmlformats.org/markup-compatibility/2006" xmlns:aink="http://schemas.microsoft.com/office/drawing/2016/ink" xmlns:am3d="http://schemas.microsoft.com/office/drawing/2017/model3d" xmlns:o="urn:schemas-microsoft-com:office:office" xmlns:r="http://schemas.openxmlformats.org/officeDocument/2006/relationships" xmlns:m="http://schemas.openxmlformats.org/officeDocument/2006/math" xmlns:v="urn:schemas-microsoft-com:vml" xmlns:wp14="http://schemas.microsoft.com/office/word/2010/wordprocessingDrawing" xmlns:wp="http://schemas.openxmlformats.org/drawingml/2006/wordprocessingDrawing" xmlns:w10="urn:schemas-microsoft-com:office:word" xmlns:w="http://schemas.openxmlformats.org/wordprocessingml/2006/main" xmlns:w14="http://schemas.microsoft.com/office/word/2010/wordml" xmlns:w15="http://schemas.microsoft.com/office/word/2012/wordml" xmlns:w16cex="http://schemas.microsoft.com/office/word/2018/wordml/cex" xmlns:w16cid="http://schemas.microsoft.com/office/word/2016/wordml/cid" xmlns:w16="http://schemas.microsoft.com/office/word/2018/wordml" xmlns:w16se="http://schemas.microsoft.com/office/word/2015/wordml/symex" xmlns:wpg="http://schemas.microsoft.com/office/word/2010/wordprocessingGroup" xmlns:wpi="http://schemas.microsoft.com/office/word/2010/wordprocessingInk" xmlns:wne="http://schemas.microsoft.com/office/word/2006/wordml" xmlns:wps="http://schemas.microsoft.com/office/word/2010/wordprocessingShape" mc:Ignorable="w14 w15 w16se w16cid w16 w16cex wp14">
   <w:p>
     <w:pPr>
-      <w:pStyle w:val="Header"/>
+      <w:pStyle w:val="a5"/>
     </w:pPr>
     <w:r>
       <w:rPr>
         <w:noProof/>
       </w:rPr>
-      <w:pict>
+      <w:pict w14:anchorId="4B605434">
         <v:shapetype id="_x0000_t75" coordsize="21600,21600" o:spt="75" o:preferrelative="t" path="m@4@5l@4@11@9@11@9@5xe" filled="f" stroked="f">
           <v:stroke joinstyle="miter"/>
           <v:formulas>
@@ -931,16 +967,79 @@
 </file>
 
 <file path=word/header2.xml><?xml version="1.0" encoding="utf-8"?>
-<w:hdr xmlns:wpc="http://schemas.microsoft.com/office/word/2010/wordprocessingCanvas" xmlns:cx="http://schemas.microsoft.com/office/drawing/2014/chartex" xmlns:mc="http://schemas.openxmlformats.org/markup-compatibility/2006" xmlns:o="urn:schemas-microsoft-com:office:office" xmlns:r="http://schemas.openxmlformats.org/officeDocument/2006/relationships" xmlns:m="http://schemas.openxmlformats.org/officeDocument/2006/math" xmlns:v="urn:schemas-microsoft-com:vml" xmlns:wp14="http://schemas.microsoft.com/office/word/2010/wordprocessingDrawing" xmlns:wp="http://schemas.openxmlformats.org/drawingml/2006/wordprocessingDrawing" xmlns:w10="urn:schemas-microsoft-com:office:word" xmlns:w="http://schemas.openxmlformats.org/wordprocessingml/2006/main" xmlns:w14="http://schemas.microsoft.com/office/word/2010/wordml" xmlns:w15="http://schemas.microsoft.com/office/word/2012/wordml" xmlns:w16se="http://schemas.microsoft.com/office/word/2015/wordml/symex" xmlns:wpg="http://schemas.microsoft.com/office/word/2010/wordprocessingGroup" xmlns:wpi="http://schemas.microsoft.com/office/word/2010/wordprocessingInk" xmlns:wne="http://schemas.microsoft.com/office/word/2006/wordml" xmlns:wps="http://schemas.microsoft.com/office/word/2010/wordprocessingShape" mc:Ignorable="w14 w15 w16se wp14">
+<w:hdr xmlns:wpc="http://schemas.microsoft.com/office/word/2010/wordprocessingCanvas" xmlns:cx="http://schemas.microsoft.com/office/drawing/2014/chartex" xmlns:cx1="http://schemas.microsoft.com/office/drawing/2015/9/8/chartex" xmlns:cx2="http://schemas.microsoft.com/office/drawing/2015/10/21/chartex" xmlns:cx3="http://schemas.microsoft.com/office/drawing/2016/5/9/chartex" xmlns:cx4="http://schemas.microsoft.com/office/drawing/2016/5/10/chartex" xmlns:cx5="http://schemas.microsoft.com/office/drawing/2016/5/11/chartex" xmlns:cx6="http://schemas.microsoft.com/office/drawing/2016/5/12/chartex" xmlns:cx7="http://schemas.microsoft.com/office/drawing/2016/5/13/chartex" xmlns:cx8="http://schemas.microsoft.com/office/drawing/2016/5/14/chartex" xmlns:mc="http://schemas.openxmlformats.org/markup-compatibility/2006" xmlns:aink="http://schemas.microsoft.com/office/drawing/2016/ink" xmlns:am3d="http://schemas.microsoft.com/office/drawing/2017/model3d" xmlns:o="urn:schemas-microsoft-com:office:office" xmlns:r="http://schemas.openxmlformats.org/officeDocument/2006/relationships" xmlns:m="http://schemas.openxmlformats.org/officeDocument/2006/math" xmlns:v="urn:schemas-microsoft-com:vml" xmlns:wp14="http://schemas.microsoft.com/office/word/2010/wordprocessingDrawing" xmlns:wp="http://schemas.openxmlformats.org/drawingml/2006/wordprocessingDrawing" xmlns:w10="urn:schemas-microsoft-com:office:word" xmlns:w="http://schemas.openxmlformats.org/wordprocessingml/2006/main" xmlns:w14="http://schemas.microsoft.com/office/word/2010/wordml" xmlns:w15="http://schemas.microsoft.com/office/word/2012/wordml" xmlns:w16cex="http://schemas.microsoft.com/office/word/2018/wordml/cex" xmlns:w16cid="http://schemas.microsoft.com/office/word/2016/wordml/cid" xmlns:w16="http://schemas.microsoft.com/office/word/2018/wordml" xmlns:w16se="http://schemas.microsoft.com/office/word/2015/wordml/symex" xmlns:wpg="http://schemas.microsoft.com/office/word/2010/wordprocessingGroup" xmlns:wpi="http://schemas.microsoft.com/office/word/2010/wordprocessingInk" xmlns:wne="http://schemas.microsoft.com/office/word/2006/wordml" xmlns:wps="http://schemas.microsoft.com/office/word/2010/wordprocessingShape" mc:Ignorable="w14 w15 w16se w16cid w16 w16cex wp14">
   <w:p>
     <w:pPr>
       <w:jc w:val="center"/>
     </w:pPr>
     <w:r>
       <w:rPr>
+        <w:rFonts w:ascii="Calibri" w:hAnsi="Calibri"/>
         <w:noProof/>
-      </w:rPr>
-      <w:pict>
+        <w:sz w:val="22"/>
+        <w:szCs w:val="22"/>
+      </w:rPr>
+      <w:drawing>
+        <wp:anchor distT="0" distB="0" distL="114300" distR="114300" simplePos="0" relativeHeight="251661312" behindDoc="0" locked="0" layoutInCell="1" allowOverlap="1" wp14:anchorId="2092C8B8" wp14:editId="30BE49F6">
+          <wp:simplePos x="0" y="0"/>
+          <wp:positionH relativeFrom="column">
+            <wp:posOffset>4821382</wp:posOffset>
+          </wp:positionH>
+          <wp:positionV relativeFrom="paragraph">
+            <wp:posOffset>1234398</wp:posOffset>
+          </wp:positionV>
+          <wp:extent cx="925162" cy="746727"/>
+          <wp:effectExtent l="0" t="0" r="8890" b="0"/>
+          <wp:wrapNone/>
+          <wp:docPr id="5" name="图片 5" descr="图片包含 徽标&#10;&#10;描述已自动生成"/>
+          <wp:cNvGraphicFramePr>
+            <a:graphicFrameLocks xmlns:a="http://schemas.openxmlformats.org/drawingml/2006/main" noChangeAspect="1"/>
+          </wp:cNvGraphicFramePr>
+          <a:graphic xmlns:a="http://schemas.openxmlformats.org/drawingml/2006/main">
+            <a:graphicData uri="http://schemas.openxmlformats.org/drawingml/2006/picture">
+              <pic:pic xmlns:pic="http://schemas.openxmlformats.org/drawingml/2006/picture">
+                <pic:nvPicPr>
+                  <pic:cNvPr id="5" name="图片 5" descr="图片包含 徽标&#10;&#10;描述已自动生成"/>
+                  <pic:cNvPicPr/>
+                </pic:nvPicPr>
+                <pic:blipFill>
+                  <a:blip r:embed="rId1" cstate="print">
+                    <a:extLst>
+                      <a:ext uri="{28A0092B-C50C-407E-A947-70E740481C1C}">
+                        <a14:useLocalDpi xmlns:a14="http://schemas.microsoft.com/office/drawing/2010/main" val="0"/>
+                      </a:ext>
+                    </a:extLst>
+                  </a:blip>
+                  <a:stretch>
+                    <a:fillRect/>
+                  </a:stretch>
+                </pic:blipFill>
+                <pic:spPr>
+                  <a:xfrm>
+                    <a:off x="0" y="0"/>
+                    <a:ext cx="925162" cy="746727"/>
+                  </a:xfrm>
+                  <a:prstGeom prst="rect">
+                    <a:avLst/>
+                  </a:prstGeom>
+                </pic:spPr>
+              </pic:pic>
+            </a:graphicData>
+          </a:graphic>
+          <wp14:sizeRelH relativeFrom="margin">
+            <wp14:pctWidth>0</wp14:pctWidth>
+          </wp14:sizeRelH>
+          <wp14:sizeRelV relativeFrom="margin">
+            <wp14:pctHeight>0</wp14:pctHeight>
+          </wp14:sizeRelV>
+        </wp:anchor>
+      </w:drawing>
+    </w:r>
+    <w:r>
+      <w:rPr>
+        <w:noProof/>
+      </w:rPr>
+      <w:pict w14:anchorId="498B3864">
         <v:shapetype id="_x0000_t75" coordsize="21600,21600" o:spt="75" o:preferrelative="t" path="m@4@5l@4@11@9@11@9@5xe" filled="f" stroked="f">
           <v:stroke joinstyle="miter"/>
           <v:formulas>
@@ -960,8 +1059,8 @@
           <v:path o:extrusionok="f" gradientshapeok="t" o:connecttype="rect"/>
           <o:lock v:ext="edit" aspectratio="t"/>
         </v:shapetype>
-        <v:shape id="WordPictureWatermark24866405" o:spid="_x0000_s2063" type="#_x0000_t75" style="position:absolute;left:0;text-align:left;margin-left:0;margin-top:0;width:595.2pt;height:614.15pt;z-index:-251656192;mso-position-horizontal:center;mso-position-horizontal-relative:margin;mso-position-vertical:center;mso-position-vertical-relative:margin" o:allowincell="f">
-          <v:imagedata r:id="rId1" o:title="未标题-1" gain="19661f" blacklevel="22938f"/>
+        <v:shape id="WordPictureWatermark24866405" o:spid="_x0000_s2063" type="#_x0000_t75" style="position:absolute;left:0;text-align:left;margin-left:-34.15pt;margin-top:-12.6pt;width:595.2pt;height:614.15pt;z-index:-251656192;mso-position-horizontal-relative:margin;mso-position-vertical-relative:margin" o:allowincell="f">
+          <v:imagedata r:id="rId2" o:title="未标题-1" gain="19661f" blacklevel="22938f"/>
           <w10:wrap anchorx="margin" anchory="margin"/>
         </v:shape>
       </w:pict>
@@ -971,7 +1070,7 @@
         <w:noProof/>
       </w:rPr>
       <w:drawing>
-        <wp:inline distT="0" distB="0" distL="0" distR="0" wp14:anchorId="20CB02BE" wp14:editId="2734EEF8">
+        <wp:inline distT="0" distB="0" distL="0" distR="0" wp14:anchorId="7CFF2493" wp14:editId="632B09D8">
           <wp:extent cx="3883531" cy="879340"/>
           <wp:effectExtent l="0" t="0" r="0" b="0"/>
           <wp:docPr id="3" name="图片 3"/>
@@ -988,7 +1087,7 @@
                   </pic:cNvPicPr>
                 </pic:nvPicPr>
                 <pic:blipFill>
-                  <a:blip r:embed="rId2" cstate="print">
+                  <a:blip r:embed="rId3" cstate="print">
                     <a:extLst>
                       <a:ext uri="{28A0092B-C50C-407E-A947-70E740481C1C}">
                         <a14:useLocalDpi xmlns:a14="http://schemas.microsoft.com/office/drawing/2010/main" val="0"/>
@@ -1023,16 +1122,16 @@
 </file>
 
 <file path=word/header3.xml><?xml version="1.0" encoding="utf-8"?>
-<w:hdr xmlns:wpc="http://schemas.microsoft.com/office/word/2010/wordprocessingCanvas" xmlns:cx="http://schemas.microsoft.com/office/drawing/2014/chartex" xmlns:mc="http://schemas.openxmlformats.org/markup-compatibility/2006" xmlns:o="urn:schemas-microsoft-com:office:office" xmlns:r="http://schemas.openxmlformats.org/officeDocument/2006/relationships" xmlns:m="http://schemas.openxmlformats.org/officeDocument/2006/math" xmlns:v="urn:schemas-microsoft-com:vml" xmlns:wp14="http://schemas.microsoft.com/office/word/2010/wordprocessingDrawing" xmlns:wp="http://schemas.openxmlformats.org/drawingml/2006/wordprocessingDrawing" xmlns:w10="urn:schemas-microsoft-com:office:word" xmlns:w="http://schemas.openxmlformats.org/wordprocessingml/2006/main" xmlns:w14="http://schemas.microsoft.com/office/word/2010/wordml" xmlns:w15="http://schemas.microsoft.com/office/word/2012/wordml" xmlns:w16se="http://schemas.microsoft.com/office/word/2015/wordml/symex" xmlns:wpg="http://schemas.microsoft.com/office/word/2010/wordprocessingGroup" xmlns:wpi="http://schemas.microsoft.com/office/word/2010/wordprocessingInk" xmlns:wne="http://schemas.microsoft.com/office/word/2006/wordml" xmlns:wps="http://schemas.microsoft.com/office/word/2010/wordprocessingShape" mc:Ignorable="w14 w15 w16se wp14">
+<w:hdr xmlns:wpc="http://schemas.microsoft.com/office/word/2010/wordprocessingCanvas" xmlns:cx="http://schemas.microsoft.com/office/drawing/2014/chartex" xmlns:cx1="http://schemas.microsoft.com/office/drawing/2015/9/8/chartex" xmlns:cx2="http://schemas.microsoft.com/office/drawing/2015/10/21/chartex" xmlns:cx3="http://schemas.microsoft.com/office/drawing/2016/5/9/chartex" xmlns:cx4="http://schemas.microsoft.com/office/drawing/2016/5/10/chartex" xmlns:cx5="http://schemas.microsoft.com/office/drawing/2016/5/11/chartex" xmlns:cx6="http://schemas.microsoft.com/office/drawing/2016/5/12/chartex" xmlns:cx7="http://schemas.microsoft.com/office/drawing/2016/5/13/chartex" xmlns:cx8="http://schemas.microsoft.com/office/drawing/2016/5/14/chartex" xmlns:mc="http://schemas.openxmlformats.org/markup-compatibility/2006" xmlns:aink="http://schemas.microsoft.com/office/drawing/2016/ink" xmlns:am3d="http://schemas.microsoft.com/office/drawing/2017/model3d" xmlns:o="urn:schemas-microsoft-com:office:office" xmlns:r="http://schemas.openxmlformats.org/officeDocument/2006/relationships" xmlns:m="http://schemas.openxmlformats.org/officeDocument/2006/math" xmlns:v="urn:schemas-microsoft-com:vml" xmlns:wp14="http://schemas.microsoft.com/office/word/2010/wordprocessingDrawing" xmlns:wp="http://schemas.openxmlformats.org/drawingml/2006/wordprocessingDrawing" xmlns:w10="urn:schemas-microsoft-com:office:word" xmlns:w="http://schemas.openxmlformats.org/wordprocessingml/2006/main" xmlns:w14="http://schemas.microsoft.com/office/word/2010/wordml" xmlns:w15="http://schemas.microsoft.com/office/word/2012/wordml" xmlns:w16cex="http://schemas.microsoft.com/office/word/2018/wordml/cex" xmlns:w16cid="http://schemas.microsoft.com/office/word/2016/wordml/cid" xmlns:w16="http://schemas.microsoft.com/office/word/2018/wordml" xmlns:w16se="http://schemas.microsoft.com/office/word/2015/wordml/symex" xmlns:wpg="http://schemas.microsoft.com/office/word/2010/wordprocessingGroup" xmlns:wpi="http://schemas.microsoft.com/office/word/2010/wordprocessingInk" xmlns:wne="http://schemas.microsoft.com/office/word/2006/wordml" xmlns:wps="http://schemas.microsoft.com/office/word/2010/wordprocessingShape" mc:Ignorable="w14 w15 w16se w16cid w16 w16cex wp14">
   <w:p>
     <w:pPr>
-      <w:pStyle w:val="Header"/>
+      <w:pStyle w:val="a5"/>
     </w:pPr>
     <w:r>
       <w:rPr>
         <w:noProof/>
       </w:rPr>
-      <w:pict>
+      <w:pict w14:anchorId="052599C9">
         <v:shapetype id="_x0000_t75" coordsize="21600,21600" o:spt="75" o:preferrelative="t" path="m@4@5l@4@11@9@11@9@5xe" filled="f" stroked="f">
           <v:stroke joinstyle="miter"/>
           <v:formulas>
@@ -1063,7 +1162,7 @@
 </file>
 
 <file path=word/numbering.xml><?xml version="1.0" encoding="utf-8"?>
-<w:numbering xmlns:cx="http://schemas.microsoft.com/office/drawing/2014/chartex" xmlns:m="http://schemas.openxmlformats.org/officeDocument/2006/math" xmlns:mc="http://schemas.openxmlformats.org/markup-compatibility/2006" xmlns:o="urn:schemas-microsoft-com:office:office" xmlns:r="http://schemas.openxmlformats.org/officeDocument/2006/relationships" xmlns:v="urn:schemas-microsoft-com:vml" xmlns:w="http://schemas.openxmlformats.org/wordprocessingml/2006/main" xmlns:w10="urn:schemas-microsoft-com:office:word" xmlns:w14="http://schemas.microsoft.com/office/word/2010/wordml" xmlns:w15="http://schemas.microsoft.com/office/word/2012/wordml" xmlns:w16se="http://schemas.microsoft.com/office/word/2015/wordml/symex" xmlns:wne="http://schemas.microsoft.com/office/word/2006/wordml" xmlns:wp="http://schemas.openxmlformats.org/drawingml/2006/wordprocessingDrawing" xmlns:wp14="http://schemas.microsoft.com/office/word/2010/wordprocessingDrawing" xmlns:wpc="http://schemas.microsoft.com/office/word/2010/wordprocessingCanvas" xmlns:wpg="http://schemas.microsoft.com/office/word/2010/wordprocessingGroup" xmlns:wpi="http://schemas.microsoft.com/office/word/2010/wordprocessingInk" xmlns:wps="http://schemas.microsoft.com/office/word/2010/wordprocessingShape" mc:Ignorable="w14 w15 w16se wp14">
+<w:numbering xmlns:aink="http://schemas.microsoft.com/office/drawing/2016/ink" xmlns:am3d="http://schemas.microsoft.com/office/drawing/2017/model3d" xmlns:cx="http://schemas.microsoft.com/office/drawing/2014/chartex" xmlns:cx1="http://schemas.microsoft.com/office/drawing/2015/9/8/chartex" xmlns:cx2="http://schemas.microsoft.com/office/drawing/2015/10/21/chartex" xmlns:cx3="http://schemas.microsoft.com/office/drawing/2016/5/9/chartex" xmlns:cx4="http://schemas.microsoft.com/office/drawing/2016/5/10/chartex" xmlns:cx5="http://schemas.microsoft.com/office/drawing/2016/5/11/chartex" xmlns:cx6="http://schemas.microsoft.com/office/drawing/2016/5/12/chartex" xmlns:cx7="http://schemas.microsoft.com/office/drawing/2016/5/13/chartex" xmlns:cx8="http://schemas.microsoft.com/office/drawing/2016/5/14/chartex" xmlns:m="http://schemas.openxmlformats.org/officeDocument/2006/math" xmlns:mc="http://schemas.openxmlformats.org/markup-compatibility/2006" xmlns:o="urn:schemas-microsoft-com:office:office" xmlns:r="http://schemas.openxmlformats.org/officeDocument/2006/relationships" xmlns:v="urn:schemas-microsoft-com:vml" xmlns:w="http://schemas.openxmlformats.org/wordprocessingml/2006/main" xmlns:w10="urn:schemas-microsoft-com:office:word" xmlns:w14="http://schemas.microsoft.com/office/word/2010/wordml" xmlns:w15="http://schemas.microsoft.com/office/word/2012/wordml" xmlns:w16="http://schemas.microsoft.com/office/word/2018/wordml" xmlns:w16cex="http://schemas.microsoft.com/office/word/2018/wordml/cex" xmlns:w16cid="http://schemas.microsoft.com/office/word/2016/wordml/cid" xmlns:w16se="http://schemas.microsoft.com/office/word/2015/wordml/symex" xmlns:wne="http://schemas.microsoft.com/office/word/2006/wordml" xmlns:wp="http://schemas.openxmlformats.org/drawingml/2006/wordprocessingDrawing" xmlns:wp14="http://schemas.microsoft.com/office/word/2010/wordprocessingDrawing" xmlns:wpc="http://schemas.microsoft.com/office/word/2010/wordprocessingCanvas" xmlns:wpg="http://schemas.microsoft.com/office/word/2010/wordprocessingGroup" xmlns:wpi="http://schemas.microsoft.com/office/word/2010/wordprocessingInk" xmlns:wps="http://schemas.microsoft.com/office/word/2010/wordprocessingShape" mc:Ignorable="w14 w15 w16se w16cid w16 w16cex wp14">
   <w:abstractNum w15:restartNumberingAfterBreak="0" w:abstractNumId="0">
     <w:nsid w:val="0A7E31E7"/>
     <w:multiLevelType w:val="hybridMultilevel"/>
@@ -3068,11 +3167,17 @@
   <w:num w:numId="1010">
     <w:abstractNumId w:val="991"/>
   </w:num>
+  <w:num w:numId="1011">
+    <w:abstractNumId w:val="991"/>
+  </w:num>
+  <w:num w:numId="1012">
+    <w:abstractNumId w:val="991"/>
+  </w:num>
 </w:numbering>
 </file>
 
 <file path=word/styles.xml><?xml version="1.0" encoding="utf-8"?>
-<w:styles xmlns:mc="http://schemas.openxmlformats.org/markup-compatibility/2006" xmlns:r="http://schemas.openxmlformats.org/officeDocument/2006/relationships" xmlns:w="http://schemas.openxmlformats.org/wordprocessingml/2006/main" xmlns:w14="http://schemas.microsoft.com/office/word/2010/wordml" xmlns:w15="http://schemas.microsoft.com/office/word/2012/wordml" xmlns:w16se="http://schemas.microsoft.com/office/word/2015/wordml/symex" mc:Ignorable="w14 w15 w16se">
+<w:styles xmlns:mc="http://schemas.openxmlformats.org/markup-compatibility/2006" xmlns:r="http://schemas.openxmlformats.org/officeDocument/2006/relationships" xmlns:w="http://schemas.openxmlformats.org/wordprocessingml/2006/main" xmlns:w14="http://schemas.microsoft.com/office/word/2010/wordml" xmlns:w15="http://schemas.microsoft.com/office/word/2012/wordml" xmlns:w16="http://schemas.microsoft.com/office/word/2018/wordml" xmlns:w16cex="http://schemas.microsoft.com/office/word/2018/wordml/cex" xmlns:w16cid="http://schemas.microsoft.com/office/word/2016/wordml/cid" xmlns:w16se="http://schemas.microsoft.com/office/word/2015/wordml/symex" mc:Ignorable="w14 w15 w16se w16cid w16 w16cex">
   <w:docDefaults>
     <w:rPrDefault>
       <w:rPr>
@@ -3082,7 +3187,7 @@
     </w:rPrDefault>
     <w:pPrDefault/>
   </w:docDefaults>
-  <w:latentStyles w:count="371" w:defLockedState="0" w:defQFormat="0" w:defSemiHidden="0" w:defUIPriority="99" w:defUnhideWhenUsed="0">
+  <w:latentStyles w:count="376" w:defLockedState="0" w:defQFormat="0" w:defSemiHidden="0" w:defUIPriority="99" w:defUnhideWhenUsed="0">
     <w:lsdException w:name="Normal" w:qFormat="1" w:uiPriority="0"/>
     <w:lsdException w:name="heading 1" w:qFormat="1" w:uiPriority="9"/>
     <w:lsdException w:name="heading 2" w:qFormat="1" w:semiHidden="1" w:uiPriority="9" w:unhideWhenUsed="1"/>
@@ -3454,8 +3559,13 @@
     <w:lsdException w:name="List Table 5 Dark Accent 6" w:uiPriority="50"/>
     <w:lsdException w:name="List Table 6 Colorful Accent 6" w:uiPriority="51"/>
     <w:lsdException w:name="List Table 7 Colorful Accent 6" w:uiPriority="52"/>
+    <w:lsdException w:name="Mention" w:semiHidden="1" w:unhideWhenUsed="1"/>
+    <w:lsdException w:name="Smart Hyperlink" w:semiHidden="1" w:unhideWhenUsed="1"/>
+    <w:lsdException w:name="Hashtag" w:semiHidden="1" w:unhideWhenUsed="1"/>
+    <w:lsdException w:name="Unresolved Mention" w:semiHidden="1" w:unhideWhenUsed="1"/>
+    <w:lsdException w:name="Smart Link" w:semiHidden="1" w:unhideWhenUsed="1"/>
   </w:latentStyles>
-  <w:style w:default="1" w:styleId="Normal" w:type="paragraph">
+  <w:style w:default="1" w:styleId="a" w:type="paragraph">
     <w:name w:val="Normal"/>
     <w:qFormat/>
     <w:rsid w:val="008C5184"/>
@@ -3469,11 +3579,11 @@
       <w:sz w:val="21"/>
     </w:rPr>
   </w:style>
-  <w:style w:styleId="Heading1" w:type="paragraph">
+  <w:style w:styleId="1" w:type="paragraph">
     <w:name w:val="heading 1"/>
-    <w:basedOn w:val="Normal"/>
-    <w:next w:val="Normal"/>
-    <w:link w:val="Heading1Char"/>
+    <w:basedOn w:val="a"/>
+    <w:next w:val="a"/>
+    <w:link w:val="10"/>
     <w:uiPriority w:val="9"/>
     <w:qFormat/>
     <w:rsid w:val="008C5184"/>
@@ -3495,13 +3605,13 @@
       <w:szCs w:val="28"/>
     </w:rPr>
   </w:style>
-  <w:style w:default="1" w:styleId="DefaultParagraphFont" w:type="character">
+  <w:style w:default="1" w:styleId="a0" w:type="character">
     <w:name w:val="Default Paragraph Font"/>
     <w:uiPriority w:val="1"/>
     <w:semiHidden/>
     <w:unhideWhenUsed/>
   </w:style>
-  <w:style w:default="1" w:styleId="TableNormal" w:type="table">
+  <w:style w:default="1" w:styleId="a1" w:type="table">
     <w:name w:val="Normal Table"/>
     <w:uiPriority w:val="99"/>
     <w:semiHidden/>
@@ -3516,15 +3626,15 @@
       </w:tblCellMar>
     </w:tblPr>
   </w:style>
-  <w:style w:default="1" w:styleId="NoList" w:type="numbering">
+  <w:style w:default="1" w:styleId="a2" w:type="numbering">
     <w:name w:val="No List"/>
     <w:uiPriority w:val="99"/>
     <w:semiHidden/>
     <w:unhideWhenUsed/>
   </w:style>
-  <w:style w:customStyle="1" w:styleId="Heading1Char" w:type="character">
-    <w:name w:val="Heading 1 Char"/>
-    <w:link w:val="Heading1"/>
+  <w:style w:customStyle="1" w:styleId="10" w:type="character">
+    <w:name w:val="标题 1 字符"/>
+    <w:link w:val="1"/>
     <w:uiPriority w:val="9"/>
     <w:rsid w:val="008C5184"/>
     <w:rPr>
@@ -3536,10 +3646,10 @@
       <w:szCs w:val="28"/>
     </w:rPr>
   </w:style>
-  <w:style w:styleId="BalloonText" w:type="paragraph">
+  <w:style w:styleId="a3" w:type="paragraph">
     <w:name w:val="Balloon Text"/>
-    <w:basedOn w:val="Normal"/>
-    <w:link w:val="BalloonTextChar"/>
+    <w:basedOn w:val="a"/>
+    <w:link w:val="a4"/>
     <w:uiPriority w:val="99"/>
     <w:semiHidden/>
     <w:unhideWhenUsed/>
@@ -3549,10 +3659,10 @@
       <w:szCs w:val="18"/>
     </w:rPr>
   </w:style>
-  <w:style w:customStyle="1" w:styleId="BalloonTextChar" w:type="character">
-    <w:name w:val="Balloon Text Char"/>
-    <w:basedOn w:val="DefaultParagraphFont"/>
-    <w:link w:val="BalloonText"/>
+  <w:style w:customStyle="1" w:styleId="a4" w:type="character">
+    <w:name w:val="批注框文本 字符"/>
+    <w:basedOn w:val="a0"/>
+    <w:link w:val="a3"/>
     <w:uiPriority w:val="99"/>
     <w:semiHidden/>
     <w:rsid w:val="002E66AB"/>
@@ -3563,10 +3673,10 @@
       <w:szCs w:val="18"/>
     </w:rPr>
   </w:style>
-  <w:style w:styleId="Header" w:type="paragraph">
+  <w:style w:styleId="a5" w:type="paragraph">
     <w:name w:val="header"/>
-    <w:basedOn w:val="Normal"/>
-    <w:link w:val="HeaderChar"/>
+    <w:basedOn w:val="a"/>
+    <w:link w:val="a6"/>
     <w:uiPriority w:val="99"/>
     <w:unhideWhenUsed/>
     <w:rsid w:val="002E66AB"/>
@@ -3586,10 +3696,10 @@
       <w:szCs w:val="18"/>
     </w:rPr>
   </w:style>
-  <w:style w:customStyle="1" w:styleId="HeaderChar" w:type="character">
-    <w:name w:val="Header Char"/>
-    <w:basedOn w:val="DefaultParagraphFont"/>
-    <w:link w:val="Header"/>
+  <w:style w:customStyle="1" w:styleId="a6" w:type="character">
+    <w:name w:val="页眉 字符"/>
+    <w:basedOn w:val="a0"/>
+    <w:link w:val="a5"/>
     <w:uiPriority w:val="99"/>
     <w:rsid w:val="002E66AB"/>
     <w:rPr>
@@ -3599,10 +3709,10 @@
       <w:szCs w:val="18"/>
     </w:rPr>
   </w:style>
-  <w:style w:styleId="Footer" w:type="paragraph">
+  <w:style w:styleId="a7" w:type="paragraph">
     <w:name w:val="footer"/>
-    <w:basedOn w:val="Normal"/>
-    <w:link w:val="FooterChar"/>
+    <w:basedOn w:val="a"/>
+    <w:link w:val="a8"/>
     <w:unhideWhenUsed/>
     <w:rsid w:val="002E66AB"/>
     <w:pPr>
@@ -3618,10 +3728,10 @@
       <w:szCs w:val="18"/>
     </w:rPr>
   </w:style>
-  <w:style w:customStyle="1" w:styleId="FooterChar" w:type="character">
-    <w:name w:val="Footer Char"/>
-    <w:basedOn w:val="DefaultParagraphFont"/>
-    <w:link w:val="Footer"/>
+  <w:style w:customStyle="1" w:styleId="a8" w:type="character">
+    <w:name w:val="页脚 字符"/>
+    <w:basedOn w:val="a0"/>
+    <w:link w:val="a7"/>
     <w:uiPriority w:val="99"/>
     <w:rsid w:val="002E66AB"/>
     <w:rPr>
@@ -3631,9 +3741,9 @@
       <w:szCs w:val="18"/>
     </w:rPr>
   </w:style>
-  <w:style w:styleId="Hyperlink" w:type="character">
+  <w:style w:styleId="a9" w:type="character">
     <w:name w:val="Hyperlink"/>
-    <w:basedOn w:val="DefaultParagraphFont"/>
+    <w:basedOn w:val="a0"/>
     <w:uiPriority w:val="99"/>
     <w:unhideWhenUsed/>
     <w:rsid w:val="00D4699D"/>
@@ -3642,11 +3752,11 @@
       <w:u w:val="single"/>
     </w:rPr>
   </w:style>
-  <w:style w:styleId="Date" w:type="paragraph">
+  <w:style w:styleId="aa" w:type="paragraph">
     <w:name w:val="Date"/>
-    <w:basedOn w:val="Normal"/>
-    <w:next w:val="Normal"/>
-    <w:link w:val="DateChar"/>
+    <w:basedOn w:val="a"/>
+    <w:next w:val="a"/>
+    <w:link w:val="ab"/>
     <w:uiPriority w:val="99"/>
     <w:semiHidden/>
     <w:unhideWhenUsed/>
@@ -3655,10 +3765,10 @@
       <w:ind w:left="100" w:leftChars="2500"/>
     </w:pPr>
   </w:style>
-  <w:style w:customStyle="1" w:styleId="DateChar" w:type="character">
-    <w:name w:val="Date Char"/>
-    <w:basedOn w:val="DefaultParagraphFont"/>
-    <w:link w:val="Date"/>
+  <w:style w:customStyle="1" w:styleId="ab" w:type="character">
+    <w:name w:val="日期 字符"/>
+    <w:basedOn w:val="a0"/>
+    <w:link w:val="aa"/>
     <w:uiPriority w:val="99"/>
     <w:semiHidden/>
     <w:rsid w:val="0072098A"/>
@@ -3668,10 +3778,10 @@
       <w:sz w:val="21"/>
     </w:rPr>
   </w:style>
-  <w:style w:styleId="PlainText" w:type="paragraph">
+  <w:style w:styleId="ac" w:type="paragraph">
     <w:name w:val="Plain Text"/>
-    <w:basedOn w:val="Normal"/>
-    <w:link w:val="PlainTextChar"/>
+    <w:basedOn w:val="a"/>
+    <w:link w:val="ad"/>
     <w:uiPriority w:val="99"/>
     <w:rsid w:val="007B5716"/>
     <w:pPr>
@@ -3685,10 +3795,10 @@
       <w:lang w:eastAsia="en-US"/>
     </w:rPr>
   </w:style>
-  <w:style w:customStyle="1" w:styleId="PlainTextChar" w:type="character">
-    <w:name w:val="Plain Text Char"/>
-    <w:basedOn w:val="DefaultParagraphFont"/>
-    <w:link w:val="PlainText"/>
+  <w:style w:customStyle="1" w:styleId="ad" w:type="character">
+    <w:name w:val="纯文本 字符"/>
+    <w:basedOn w:val="a0"/>
+    <w:link w:val="ac"/>
     <w:uiPriority w:val="99"/>
     <w:rsid w:val="007B5716"/>
     <w:rPr>
@@ -3696,9 +3806,9 @@
       <w:lang w:eastAsia="en-US"/>
     </w:rPr>
   </w:style>
-  <w:style w:styleId="ListParagraph" w:type="paragraph">
+  <w:style w:styleId="ae" w:type="paragraph">
     <w:name w:val="List Paragraph"/>
-    <w:basedOn w:val="Normal"/>
+    <w:basedOn w:val="a"/>
     <w:uiPriority w:val="99"/>
     <w:qFormat/>
     <w:rsid w:val="007B5716"/>

</xml_diff>